<commit_message>
#235: - updated expected - changed hello_world-tex report
</commit_message>
<xml_diff>
--- a/tests/build_tests/hello_world/expected/build_tests-hello_world-Report-Word.docx
+++ b/tests/build_tests/hello_world/expected/build_tests-hello_world-Report-Word.docx
@@ -11,7 +11,7 @@
         <w:br/>
         <w:t>root</w:t>
         <w:br/>
-        <w:t>2020-08-13</w:t>
+        <w:t>2021-02-24</w:t>
       </w:r>
     </w:p>
     <w:p>
@@ -26,7 +26,7 @@
     </w:p>
     <w:p>
       <w:r>
-        <w:t>This document was generated on 2020-08-13, 17:37:19 with the Automatic Report Generator (ARG) version "develop" on the Linux system runner-z3wu8uu--project-18732201-concurrent-0.</w:t>
+        <w:t>This document was generated on 2021-02-24, 13:10:05 with the Automatic Report Generator (ARG) version "develop" on the Linux system runner-fa6cab46-project-18732201-concurrent-0.</w:t>
       </w:r>
     </w:p>
     <w:p>
@@ -45,7 +45,7 @@
     <w:p>
       <w:r>
         <w:fldChar w:fldCharType="begin"/>
-        <w:instrText xml:space="preserve">TOC \o 1-3 \h \z \u</w:instrText>
+        <w:instrText xml:space="preserve">TOC \o 1-4 \h \z \u</w:instrText>
         <w:fldChar w:fldCharType="separate">
           <w:t>Right-click to update field.</w:t>
         </w:fldChar>
@@ -109,7 +109,31 @@
         <w:pStyle w:val="Heading1"/>
       </w:pPr>
       <w:r>
-        <w:t>4. Hello, world!</w:t>
+        <w:t>4. Hello, world! Chapter!</w:t>
+      </w:r>
+    </w:p>
+    <w:p>
+      <w:pPr>
+        <w:pStyle w:val="Heading2"/>
+      </w:pPr>
+      <w:r>
+        <w:t>4.1. Hello, world! Section!</w:t>
+      </w:r>
+    </w:p>
+    <w:p>
+      <w:pPr>
+        <w:pStyle w:val="Heading3"/>
+      </w:pPr>
+      <w:r>
+        <w:t>4.1.1. Hello, world! Subsection!</w:t>
+      </w:r>
+    </w:p>
+    <w:p>
+      <w:pPr>
+        <w:pStyle w:val="Heading4"/>
+      </w:pPr>
+      <w:r>
+        <w:t>4.1.1.1. Hello, world! Subsubsection!</w:t>
       </w:r>
     </w:p>
     <w:sectPr>

</xml_diff>

<commit_message>
#238: - changed expected
</commit_message>
<xml_diff>
--- a/tests/build_tests/hello_world/expected/build_tests-hello_world-Report-Word.docx
+++ b/tests/build_tests/hello_world/expected/build_tests-hello_world-Report-Word.docx
@@ -11,7 +11,7 @@
         <w:br/>
         <w:t>root</w:t>
         <w:br/>
-        <w:t>2021-03-29</w:t>
+        <w:t>2021-07-03</w:t>
       </w:r>
     </w:p>
     <w:p>
@@ -26,7 +26,7 @@
     </w:p>
     <w:p>
       <w:r>
-        <w:t>This document was generated on 2021-03-29, 17:02:01 with the Automatic Report Generator (ARG) version "develop" on the Linux system runner-ed2dce3a-project-18732201-concurrent-0.</w:t>
+        <w:t>This document was generated on 2021-07-03, 13:34:26 with the Automatic Report Generator (ARG) version "develop" on the Linux system runner-0277ea0f-project-18732201-concurrent-0.</w:t>
       </w:r>
     </w:p>
     <w:p>
@@ -142,7 +142,7 @@
       </w:r>
     </w:p>
     <w:p>
-      <w:hyperlink r:id="rId9">
+      <w:hyperlink r:id="rId10">
         <w:r>
           <w:rPr>
             <w:color w:val="0000FF"/>
@@ -158,7 +158,7 @@
       </w:r>
     </w:p>
     <w:p>
-      <w:hyperlink r:id="rId10">
+      <w:hyperlink r:id="rId11">
         <w:r>
           <w:rPr>
             <w:color w:val="0000FF"/>
@@ -173,6 +173,125 @@
       <w:pgMar w:top="1440" w:right="1800" w:bottom="1440" w:left="1800" w:header="720" w:footer="720" w:gutter="0"/>
       <w:cols w:space="720"/>
       <w:docGrid w:linePitch="360"/>
+    </w:sectPr>
+    <w:p>
+      <w:pPr>
+        <w:pStyle w:val="Heading3"/>
+        <w:spacing w:before="40" w:after="0"/>
+        <w:rPr/>
+      </w:pPr>
+      <w:r>
+        <w:t>4.1.2. Evidence description</w:t>
+      </w:r>
+    </w:p>
+    <w:p>
+      <w:pPr>
+        <w:pStyle w:val="Normal"/>
+        <w:rPr/>
+      </w:pPr>
+      <w:r>
+        <w:rPr/>
+        <w:t>We found this critter in the attic:</w:t>
+      </w:r>
+      <w:r>
+        <w:drawing>
+          <wp:inline xmlns:a="http://schemas.openxmlformats.org/drawingml/2006/main" xmlns:pic="http://schemas.openxmlformats.org/drawingml/2006/picture">
+            <wp:extent cx="2856230" cy="1599489"/>
+            <wp:docPr id="1" name="Picture 1"/>
+            <wp:cNvGraphicFramePr>
+              <a:graphicFrameLocks noChangeAspect="1"/>
+            </wp:cNvGraphicFramePr>
+            <a:graphic>
+              <a:graphicData uri="http://schemas.openxmlformats.org/drawingml/2006/picture">
+                <pic:pic>
+                  <pic:nvPicPr>
+                    <pic:cNvPr id="0" name="image.jpg"/>
+                    <pic:cNvPicPr/>
+                  </pic:nvPicPr>
+                  <pic:blipFill>
+                    <a:blip r:embed="rId9"/>
+                    <a:stretch>
+                      <a:fillRect/>
+                    </a:stretch>
+                  </pic:blipFill>
+                  <pic:spPr>
+                    <a:xfrm>
+                      <a:off x="0" y="0"/>
+                      <a:ext cx="2856230" cy="1599489"/>
+                    </a:xfrm>
+                    <a:prstGeom prst="rect"/>
+                  </pic:spPr>
+                </pic:pic>
+              </a:graphicData>
+            </a:graphic>
+          </wp:inline>
+        </w:drawing>
+      </w:r>
+    </w:p>
+    <w:p>
+      <w:pPr>
+        <w:pStyle w:val="Caption1"/>
+        <w:rPr/>
+      </w:pPr>
+      <w:r>
+        <w:rPr/>
+        <w:t xml:space="preserve">Figure </w:t>
+      </w:r>
+      <w:r>
+        <w:rPr/>
+        <w:fldChar w:fldCharType="begin"/>
+      </w:r>
+      <w:r>
+        <w:rPr/>
+        <w:instrText> SEQ Figure \* ARABIC </w:instrText>
+      </w:r>
+      <w:r>
+        <w:rPr/>
+        <w:fldChar w:fldCharType="separate"/>
+      </w:r>
+      <w:r>
+        <w:rPr/>
+        <w:t>1</w:t>
+      </w:r>
+      <w:r>
+        <w:rPr/>
+        <w:fldChar w:fldCharType="end"/>
+      </w:r>
+      <w:r>
+        <w:rPr/>
+        <w:t>: Unauthorized tenant</w:t>
+      </w:r>
+    </w:p>
+    <w:p>
+      <w:pPr>
+        <w:pStyle w:val="Normal"/>
+        <w:rPr/>
+      </w:pPr>
+      <w:r>
+        <w:rPr/>
+      </w:r>
+    </w:p>
+    <w:p>
+      <w:pPr>
+        <w:pStyle w:val="Normal"/>
+        <w:widowControl/>
+        <w:bidi w:val="0"/>
+        <w:spacing w:lineRule="auto" w:line="259" w:before="0" w:after="160"/>
+        <w:jc w:val="left"/>
+        <w:rPr/>
+      </w:pPr>
+      <w:r>
+        <w:rPr/>
+      </w:r>
+    </w:p>
+    <w:sectPr>
+      <w:type w:val="nextPage"/>
+      <w:pgSz w:w="12240" w:h="15840"/>
+      <w:pgMar w:left="1440" w:right="1440" w:header="0" w:top="1440" w:footer="0" w:bottom="1440" w:gutter="0"/>
+      <w:pgNumType w:fmt="decimal"/>
+      <w:formProt w:val="false"/>
+      <w:textDirection w:val="lrTb"/>
+      <w:docGrid w:type="default" w:linePitch="360" w:charSpace="4096"/>
     </w:sectPr>
   </w:body>
 </w:document>

</xml_diff>

<commit_message>
#242: - changed expected
</commit_message>
<xml_diff>
--- a/tests/build_tests/hello_world/expected/build_tests-hello_world-Report-Word.docx
+++ b/tests/build_tests/hello_world/expected/build_tests-hello_world-Report-Word.docx
@@ -11,7 +11,7 @@
         <w:br/>
         <w:t>root</w:t>
         <w:br/>
-        <w:t>2021-08-25</w:t>
+        <w:t>2021-08-26</w:t>
       </w:r>
     </w:p>
     <w:p>
@@ -26,7 +26,7 @@
     </w:p>
     <w:p>
       <w:r>
-        <w:t>This document was generated on 2021-08-25, 09:20:42 with the Automatic Report Generator (ARG) version "develop" on the Linux system runner-fa6cab46-project-18732201-concurrent-0.</w:t>
+        <w:t>This document was generated on 2021-08-26, 08:26:23 with the Automatic Report Generator (ARG) version "develop" on the Linux system runner-ed2dce3a-project-18732201-concurrent-0.</w:t>
       </w:r>
     </w:p>
     <w:p>
@@ -165,6 +165,21 @@
             <w:u w:val="single"/>
           </w:rPr>
           <w:t>ARG's documentation</w:t>
+        </w:r>
+      </w:hyperlink>
+      <w:r>
+        <w:rPr/>
+        <w:t xml:space="preserve"> (Chapter 2)</w:t>
+      </w:r>
+    </w:p>
+    <w:p>
+      <w:hyperlink r:id="rId11">
+        <w:r>
+          <w:rPr>
+            <w:color w:val="0000FF"/>
+            <w:u w:val="single"/>
+          </w:rPr>
+          <w:t>ARG's documentation but no string before</w:t>
         </w:r>
       </w:hyperlink>
       <w:r>

</xml_diff>

<commit_message>
#247: Fix MS Word Inlining
</commit_message>
<xml_diff>
--- a/tests/build_tests/hello_world/expected/build_tests-hello_world-Report-Word.docx
+++ b/tests/build_tests/hello_world/expected/build_tests-hello_world-Report-Word.docx
@@ -11,7 +11,7 @@
         <w:br/>
         <w:t>root</w:t>
         <w:br/>
-        <w:t>2021-08-31</w:t>
+        <w:t>2021-10-11</w:t>
       </w:r>
     </w:p>
     <w:p>
@@ -26,7 +26,7 @@
     </w:p>
     <w:p>
       <w:r>
-        <w:t>This document was generated on 2021-08-31, 15:49:27 with the Automatic Report Generator (ARG) version "1.1.7-RC4" on the Linux system runner-ed2dce3a-project-18732201-concurrent-0.</w:t>
+        <w:t>This document was generated on 2021-10-11, 18:14:32 with the Automatic Report Generator (ARG) version "develop" on the Linux system runner-0277ea0f-project-18732201-concurrent-0.</w:t>
       </w:r>
     </w:p>
     <w:p>
@@ -215,6 +215,8 @@
         <w:rPr/>
         <w:t>We found this critter in the attic:</w:t>
       </w:r>
+    </w:p>
+    <w:p>
       <w:r>
         <w:drawing>
           <wp:inline xmlns:a="http://schemas.openxmlformats.org/drawingml/2006/main" xmlns:pic="http://schemas.openxmlformats.org/drawingml/2006/picture">
@@ -252,7 +254,7 @@
     </w:p>
     <w:p>
       <w:pPr>
-        <w:pStyle w:val="Caption1"/>
+        <w:pStyle w:val="Caption"/>
         <w:rPr/>
       </w:pPr>
       <w:r>

</xml_diff>

<commit_message>
Added support for line breaks in Word and LaTeX backend
</commit_message>
<xml_diff>
--- a/tests/build_tests/hello_world/expected/build_tests-hello_world-Report-Word.docx
+++ b/tests/build_tests/hello_world/expected/build_tests-hello_world-Report-Word.docx
@@ -11,7 +11,7 @@
         <w:br/>
         <w:t>root</w:t>
         <w:br/>
-        <w:t>2021-10-11</w:t>
+        <w:t>2021-10-25</w:t>
       </w:r>
     </w:p>
     <w:p>
@@ -26,7 +26,7 @@
     </w:p>
     <w:p>
       <w:r>
-        <w:t>This document was generated on 2021-10-11, 18:14:32 with the Automatic Report Generator (ARG) version "develop" on the Linux system runner-0277ea0f-project-18732201-concurrent-0.</w:t>
+        <w:t>This document was generated on 2021-10-25, 14:45:21 with the Automatic Report Generator (ARG) version "develop" on the Linux system runner-0277ea0f-project-18732201-concurrent-0.</w:t>
       </w:r>
     </w:p>
     <w:p>
@@ -185,6 +185,44 @@
       <w:r>
         <w:rPr/>
         <w:t xml:space="preserve"> (Chapter 2)</w:t>
+      </w:r>
+    </w:p>
+    <w:p>
+      <w:r>
+        <w:t>Variable Name: Drag coefficient</w:t>
+        <w:br/>
+        <w:t>Description: Projectile drag coefficient</w:t>
+        <w:br/>
+        <w:t>Type: aleatory</w:t>
+        <w:br/>
+        <w:t>Characterization: interval</w:t>
+        <w:br/>
+        <w:t>Parameters: u_Drag</w:t>
+        <w:br/>
+        <w:t>Model Feature: yes</w:t>
+        <w:br/>
+        <w:t>Feasible Physical Range: 0.2 +/-5%</w:t>
+        <w:br/>
+        <w:t xml:space="preserve">References: </w:t>
+      </w:r>
+    </w:p>
+    <w:p>
+      <w:r>
+        <w:t>Variable Name: Drag coefficient</w:t>
+        <w:br/>
+        <w:t>Description: Projectile drag coefficient</w:t>
+        <w:br/>
+        <w:t>Type: aleatory</w:t>
+        <w:br/>
+        <w:t>Characterization: interval</w:t>
+        <w:br/>
+        <w:t>Parameters: u_Drag</w:t>
+        <w:br/>
+        <w:t>Model Feature: yes</w:t>
+        <w:br/>
+        <w:t>Feasible Physical Range: 0.2 +/-5%</w:t>
+        <w:br/>
+        <w:t xml:space="preserve">References: </w:t>
       </w:r>
     </w:p>
     <w:sectPr>

</xml_diff>

<commit_message>
#develop: - fixed expected
</commit_message>
<xml_diff>
--- a/tests/build_tests/hello_world/expected/build_tests-hello_world-Report-Word.docx
+++ b/tests/build_tests/hello_world/expected/build_tests-hello_world-Report-Word.docx
@@ -11,7 +11,7 @@
         <w:br/>
         <w:t>root</w:t>
         <w:br/>
-        <w:t>2021-10-11</w:t>
+        <w:t>2021-11-26</w:t>
       </w:r>
     </w:p>
     <w:p>
@@ -26,7 +26,7 @@
     </w:p>
     <w:p>
       <w:r>
-        <w:t>This document was generated on 2021-10-11, 18:14:32 with the Automatic Report Generator (ARG) version "develop" on the Linux system runner-0277ea0f-project-18732201-concurrent-0.</w:t>
+        <w:t>This document was generated on 2021-11-26, 08:35:55 with the Automatic Report Generator (ARG) version "develop" on the Linux system runner-zxwgkjap-project-18732201-concurrent-0.</w:t>
       </w:r>
     </w:p>
     <w:p>
@@ -185,6 +185,720 @@
       <w:r>
         <w:rPr/>
         <w:t xml:space="preserve"> (Chapter 2)</w:t>
+      </w:r>
+    </w:p>
+    <w:p>
+      <w:r>
+        <w:t>Variable Name: Drag coefficient</w:t>
+        <w:br/>
+        <w:t>Description: Projectile drag coefficient</w:t>
+        <w:br/>
+        <w:t>Type: aleatory</w:t>
+        <w:br/>
+        <w:t>Characterization: interval</w:t>
+        <w:br/>
+        <w:t>Parameters: u_Drag</w:t>
+        <w:br/>
+        <w:t>Model Feature: yes</w:t>
+        <w:br/>
+        <w:t>Feasible Physical Range: 0.2 +/-5%</w:t>
+        <w:br/>
+        <w:t xml:space="preserve">References: </w:t>
+      </w:r>
+    </w:p>
+    <w:p>
+      <w:r>
+        <w:t>Variable Name: Drag coefficient</w:t>
+        <w:br/>
+        <w:t>Description: Projectile drag coefficient</w:t>
+        <w:br/>
+        <w:t>Type: aleatory</w:t>
+        <w:br/>
+        <w:t>Characterization: interval</w:t>
+        <w:br/>
+        <w:t>Parameters: u_Drag</w:t>
+        <w:br/>
+        <w:t>Model Feature: yes</w:t>
+        <w:br/>
+        <w:t>Feasible Physical Range: 0.2 +/-5%</w:t>
+        <w:br/>
+        <w:t xml:space="preserve">References: </w:t>
+      </w:r>
+    </w:p>
+    <w:p>
+      <w:pPr>
+        <w:pStyle w:val="Heading3"/>
+      </w:pPr>
+      <w:r>
+        <w:t>HTML Subsection!</w:t>
+      </w:r>
+    </w:p>
+    <w:p>
+      <w:pPr>
+        <w:jc w:val="left"/>
+      </w:pPr>
+      <w:r>
+        <w:rPr>
+          <w:b/>
+          <w:sz w:val="28"/>
+        </w:rPr>
+        <w:t>Heading</w:t>
+      </w:r>
+    </w:p>
+    <w:p>
+      <w:pPr>
+        <w:jc w:val="left"/>
+      </w:pPr>
+      <w:r>
+        <w:rPr>
+          <w:b/>
+          <w:sz w:val="26"/>
+        </w:rPr>
+        <w:t>Heading 2</w:t>
+      </w:r>
+    </w:p>
+    <w:p>
+      <w:pPr>
+        <w:jc w:val="left"/>
+      </w:pPr>
+      <w:r>
+        <w:rPr>
+          <w:b/>
+          <w:sz w:val="22"/>
+        </w:rPr>
+        <w:t>Heading 3</w:t>
+      </w:r>
+    </w:p>
+    <w:p>
+      <w:pPr>
+        <w:jc w:val="left"/>
+      </w:pPr>
+      <w:r>
+        <w:rPr>
+          <w:b/>
+          <w:i/>
+          <w:sz w:val="22"/>
+        </w:rPr>
+        <w:t>Heading 4</w:t>
+      </w:r>
+    </w:p>
+    <w:p>
+      <w:pPr>
+        <w:jc w:val="left"/>
+      </w:pPr>
+      <w:r>
+        <w:rPr>
+          <w:sz w:val="22"/>
+        </w:rPr>
+        <w:t>Heading 5</w:t>
+      </w:r>
+    </w:p>
+    <w:p>
+      <w:pPr>
+        <w:jc w:val="left"/>
+      </w:pPr>
+      <w:r>
+        <w:rPr>
+          <w:i/>
+          <w:sz w:val="22"/>
+        </w:rPr>
+        <w:t>Heading 6</w:t>
+      </w:r>
+    </w:p>
+    <w:p>
+      <w:pPr>
+        <w:jc w:val="left"/>
+      </w:pPr>
+      <w:r>
+        <w:rPr/>
+        <w:t xml:space="preserve">The text can be </w:t>
+      </w:r>
+      <w:r>
+        <w:rPr>
+          <w:u w:val="single"/>
+        </w:rPr>
+        <w:t>underlined,</w:t>
+      </w:r>
+      <w:r>
+        <w:rPr>
+          <w:b/>
+        </w:rPr>
+        <w:t>bold</w:t>
+      </w:r>
+      <w:r>
+        <w:rPr/>
+        <w:t xml:space="preserve">, </w:t>
+      </w:r>
+      <w:r>
+        <w:rPr>
+          <w:i/>
+        </w:rPr>
+        <w:t>italic</w:t>
+      </w:r>
+      <w:r>
+        <w:rPr/>
+        <w:t xml:space="preserve">, </w:t>
+      </w:r>
+      <w:r>
+        <w:rPr>
+          <w:strike/>
+        </w:rPr>
+        <w:t>striked</w:t>
+      </w:r>
+      <w:r>
+        <w:rPr/>
+        <w:t xml:space="preserve">, with a </w:t>
+      </w:r>
+      <w:r>
+        <w:rPr>
+          <w:highlight w:val="darkYellow"/>
+        </w:rPr>
+        <w:t>background color</w:t>
+      </w:r>
+      <w:r>
+        <w:rPr/>
+        <w:t xml:space="preserve">, with a </w:t>
+      </w:r>
+      <w:r>
+        <w:rPr>
+          <w:color w:val="8E44AD"/>
+        </w:rPr>
+        <w:t>font color.</w:t>
+      </w:r>
+    </w:p>
+    <w:p>
+      <w:pPr>
+        <w:jc w:val="both"/>
+      </w:pPr>
+      <w:r>
+        <w:rPr/>
+        <w:t>It can be justified.</w:t>
+      </w:r>
+    </w:p>
+    <w:p>
+      <w:pPr>
+        <w:jc w:val="center"/>
+      </w:pPr>
+      <w:r>
+        <w:rPr/>
+        <w:t>The text can be centered.</w:t>
+      </w:r>
+    </w:p>
+    <w:p>
+      <w:pPr>
+        <w:jc w:val="right"/>
+      </w:pPr>
+      <w:r>
+        <w:rPr/>
+        <w:t>Or right-aligned.</w:t>
+      </w:r>
+    </w:p>
+    <w:p>
+      <w:pPr>
+        <w:ind w:left="800"/>
+        <w:jc w:val="left"/>
+      </w:pPr>
+      <w:r>
+        <w:rPr/>
+        <w:t>The indentation can be part of the content.</w:t>
+      </w:r>
+    </w:p>
+    <w:p>
+      <w:pPr>
+        <w:jc w:val="left"/>
+      </w:pPr>
+      <w:r>
+        <w:rPr/>
+        <w:t>It can contain lists:</w:t>
+      </w:r>
+    </w:p>
+    <w:p>
+      <w:pPr>
+        <w:pStyle w:val="ListBullet"/>
+        <w:jc w:val="left"/>
+      </w:pPr>
+      <w:r>
+        <w:rPr/>
+        <w:t>First element</w:t>
+      </w:r>
+    </w:p>
+    <w:p>
+      <w:pPr>
+        <w:pStyle w:val="ListBullet"/>
+        <w:jc w:val="left"/>
+      </w:pPr>
+      <w:r>
+        <w:rPr/>
+        <w:t>Second one</w:t>
+      </w:r>
+    </w:p>
+    <w:p>
+      <w:pPr>
+        <w:pStyle w:val="ListBullet"/>
+        <w:jc w:val="left"/>
+      </w:pPr>
+      <w:r>
+        <w:rPr/>
+        <w:t>Third</w:t>
+      </w:r>
+    </w:p>
+    <w:p>
+      <w:pPr>
+        <w:jc w:val="left"/>
+      </w:pPr>
+      <w:r>
+        <w:rPr/>
+        <w:t>The list can be ordered:</w:t>
+      </w:r>
+    </w:p>
+    <w:p>
+      <w:pPr>
+        <w:pStyle w:val="ListNumber"/>
+        <w:jc w:val="left"/>
+      </w:pPr>
+      <w:r>
+        <w:rPr/>
+        <w:t>My first number</w:t>
+      </w:r>
+    </w:p>
+    <w:p>
+      <w:pPr>
+        <w:pStyle w:val="ListNumber"/>
+        <w:jc w:val="left"/>
+      </w:pPr>
+      <w:r>
+        <w:rPr/>
+        <w:t>The second one</w:t>
+      </w:r>
+    </w:p>
+    <w:p>
+      <w:pPr>
+        <w:pStyle w:val="ListNumber"/>
+        <w:jc w:val="left"/>
+      </w:pPr>
+      <w:r>
+        <w:rPr/>
+        <w:t>The third</w:t>
+      </w:r>
+    </w:p>
+    <w:p>
+      <w:pPr>
+        <w:jc w:val="left"/>
+      </w:pPr>
+      <w:r>
+        <w:rPr/>
+        <w:t>It can contain special CHARACTERS like french words "étymologie", 'règle', "façonner" or expressions "à l'envers", "où regarder ?".</w:t>
+      </w:r>
+    </w:p>
+    <w:p>
+      <w:pPr>
+        <w:jc w:val="left"/>
+      </w:pPr>
+      <w:r>
+        <w:rPr/>
+        <w:t xml:space="preserve">Subscript: </w:t>
+      </w:r>
+      <w:r>
+        <w:rPr>
+          <w:vertAlign w:val="subscript"/>
+        </w:rPr>
+        <w:t>The subscript content</w:t>
+      </w:r>
+    </w:p>
+    <w:p>
+      <w:pPr>
+        <w:jc w:val="left"/>
+      </w:pPr>
+      <w:r>
+        <w:rPr/>
+        <w:t xml:space="preserve"> </w:t>
+      </w:r>
+    </w:p>
+    <w:p>
+      <w:pPr>
+        <w:jc w:val="left"/>
+      </w:pPr>
+      <w:r>
+        <w:rPr/>
+        <w:t xml:space="preserve"> </w:t>
+      </w:r>
+    </w:p>
+    <w:p>
+      <w:pPr>
+        <w:pStyle w:val="Heading3"/>
+      </w:pPr>
+      <w:r>
+        <w:t>HTML 2 Subsection!</w:t>
+      </w:r>
+    </w:p>
+    <w:p>
+      <w:pPr>
+        <w:jc w:val="left"/>
+      </w:pPr>
+      <w:r>
+        <w:rPr>
+          <w:b/>
+          <w:sz w:val="28"/>
+        </w:rPr>
+        <w:t>Intended purpose header</w:t>
+      </w:r>
+    </w:p>
+    <w:p>
+      <w:pPr>
+        <w:jc w:val="left"/>
+      </w:pPr>
+      <w:r>
+        <w:rPr/>
+        <w:t>The purpose of this model is to describe the CF features and capabilities.</w:t>
+      </w:r>
+    </w:p>
+    <w:p>
+      <w:pPr>
+        <w:jc w:val="left"/>
+      </w:pPr>
+      <w:r>
+        <w:rPr>
+          <w:b/>
+          <w:sz w:val="28"/>
+        </w:rPr>
+        <w:t>Heading 1</w:t>
+      </w:r>
+    </w:p>
+    <w:p>
+      <w:pPr>
+        <w:jc w:val="left"/>
+      </w:pPr>
+      <w:r>
+        <w:rPr>
+          <w:b/>
+          <w:sz w:val="26"/>
+        </w:rPr>
+        <w:t>Heading 2</w:t>
+      </w:r>
+    </w:p>
+    <w:p>
+      <w:pPr>
+        <w:jc w:val="left"/>
+      </w:pPr>
+      <w:r>
+        <w:rPr>
+          <w:b/>
+          <w:sz w:val="22"/>
+        </w:rPr>
+        <w:t>Heading 3</w:t>
+      </w:r>
+    </w:p>
+    <w:p>
+      <w:pPr>
+        <w:jc w:val="left"/>
+      </w:pPr>
+      <w:r>
+        <w:rPr>
+          <w:b/>
+          <w:i/>
+          <w:sz w:val="22"/>
+        </w:rPr>
+        <w:t>Heading 4</w:t>
+      </w:r>
+    </w:p>
+    <w:p>
+      <w:pPr>
+        <w:jc w:val="left"/>
+      </w:pPr>
+      <w:r>
+        <w:rPr>
+          <w:sz w:val="22"/>
+        </w:rPr>
+        <w:t>Heading 5</w:t>
+      </w:r>
+    </w:p>
+    <w:p>
+      <w:pPr>
+        <w:jc w:val="left"/>
+      </w:pPr>
+      <w:r>
+        <w:rPr>
+          <w:sz w:val="22"/>
+        </w:rPr>
+        <w:t>Heading 6</w:t>
+      </w:r>
+    </w:p>
+    <w:p>
+      <w:pPr>
+        <w:jc w:val="left"/>
+      </w:pPr>
+      <w:r>
+        <w:rPr/>
+        <w:t xml:space="preserve">The text can be </w:t>
+      </w:r>
+      <w:r>
+        <w:rPr>
+          <w:u w:val="single"/>
+        </w:rPr>
+        <w:t>underlined,</w:t>
+      </w:r>
+      <w:r>
+        <w:rPr>
+          <w:b/>
+        </w:rPr>
+        <w:t>bold</w:t>
+      </w:r>
+      <w:r>
+        <w:rPr/>
+        <w:t xml:space="preserve">, </w:t>
+      </w:r>
+      <w:r>
+        <w:rPr>
+          <w:i/>
+        </w:rPr>
+        <w:t>italic</w:t>
+      </w:r>
+      <w:r>
+        <w:rPr/>
+        <w:t xml:space="preserve">, </w:t>
+      </w:r>
+      <w:r>
+        <w:rPr>
+          <w:strike/>
+        </w:rPr>
+        <w:t>striked</w:t>
+      </w:r>
+      <w:r>
+        <w:rPr/>
+        <w:t xml:space="preserve">, with a </w:t>
+      </w:r>
+      <w:r>
+        <w:rPr>
+          <w:highlight w:val="darkYellow"/>
+        </w:rPr>
+        <w:t>background color</w:t>
+      </w:r>
+      <w:r>
+        <w:rPr/>
+        <w:t xml:space="preserve">, with a </w:t>
+      </w:r>
+      <w:r>
+        <w:rPr>
+          <w:color w:val="8E44AD"/>
+        </w:rPr>
+        <w:t>font color.</w:t>
+      </w:r>
+    </w:p>
+    <w:p>
+      <w:pPr>
+        <w:jc w:val="both"/>
+      </w:pPr>
+      <w:r>
+        <w:rPr/>
+        <w:t>It can be justified.</w:t>
+      </w:r>
+    </w:p>
+    <w:p>
+      <w:pPr>
+        <w:jc w:val="center"/>
+      </w:pPr>
+      <w:r>
+        <w:rPr/>
+        <w:t>The text can be centered.</w:t>
+      </w:r>
+    </w:p>
+    <w:p>
+      <w:pPr>
+        <w:jc w:val="right"/>
+      </w:pPr>
+      <w:r>
+        <w:rPr/>
+        <w:t>Or right-aligned.</w:t>
+      </w:r>
+    </w:p>
+    <w:p>
+      <w:pPr>
+        <w:ind w:left="800"/>
+        <w:jc w:val="left"/>
+      </w:pPr>
+      <w:r>
+        <w:rPr/>
+        <w:t>The indentation can be part of the content.</w:t>
+      </w:r>
+    </w:p>
+    <w:p>
+      <w:pPr>
+        <w:jc w:val="left"/>
+      </w:pPr>
+      <w:r>
+        <w:rPr/>
+        <w:t>It can contain lists:</w:t>
+      </w:r>
+    </w:p>
+    <w:p>
+      <w:pPr>
+        <w:pStyle w:val="ListBullet"/>
+        <w:jc w:val="left"/>
+      </w:pPr>
+      <w:r>
+        <w:rPr/>
+        <w:t>First element</w:t>
+      </w:r>
+    </w:p>
+    <w:p>
+      <w:pPr>
+        <w:pStyle w:val="ListBullet"/>
+        <w:jc w:val="left"/>
+      </w:pPr>
+      <w:r>
+        <w:rPr/>
+        <w:t>Second one</w:t>
+      </w:r>
+    </w:p>
+    <w:p>
+      <w:pPr>
+        <w:pStyle w:val="ListBullet"/>
+        <w:jc w:val="left"/>
+      </w:pPr>
+      <w:r>
+        <w:rPr/>
+        <w:t>Third</w:t>
+      </w:r>
+    </w:p>
+    <w:p>
+      <w:pPr>
+        <w:jc w:val="left"/>
+      </w:pPr>
+      <w:r>
+        <w:rPr/>
+        <w:t>The list can be ordered:</w:t>
+      </w:r>
+    </w:p>
+    <w:p>
+      <w:pPr>
+        <w:pStyle w:val="ListNumber"/>
+        <w:jc w:val="left"/>
+      </w:pPr>
+      <w:r>
+        <w:rPr/>
+        <w:t>My first number</w:t>
+      </w:r>
+    </w:p>
+    <w:p>
+      <w:pPr>
+        <w:pStyle w:val="ListNumber"/>
+        <w:jc w:val="left"/>
+      </w:pPr>
+      <w:r>
+        <w:rPr/>
+        <w:t>The second one</w:t>
+      </w:r>
+    </w:p>
+    <w:p>
+      <w:pPr>
+        <w:pStyle w:val="ListNumber"/>
+        <w:jc w:val="left"/>
+      </w:pPr>
+      <w:r>
+        <w:rPr/>
+        <w:t>The third</w:t>
+      </w:r>
+    </w:p>
+    <w:p>
+      <w:pPr>
+        <w:jc w:val="left"/>
+      </w:pPr>
+      <w:r>
+        <w:rPr/>
+        <w:t>It can contain special CHARACTERS like french words "étymologie", 'règle', "façonner" or expressions "à l'envers", "où regarder ?".</w:t>
+      </w:r>
+    </w:p>
+    <w:p>
+      <w:pPr>
+        <w:jc w:val="left"/>
+      </w:pPr>
+      <w:r>
+        <w:rPr/>
+        <w:t xml:space="preserve">Subscript: </w:t>
+      </w:r>
+      <w:r>
+        <w:rPr>
+          <w:vertAlign w:val="subscript"/>
+        </w:rPr>
+        <w:t>The subscript content</w:t>
+      </w:r>
+    </w:p>
+    <w:p>
+      <w:pPr>
+        <w:pStyle w:val="Heading3"/>
+      </w:pPr>
+      <w:r>
+        <w:t>HTML 3 Subsection!</w:t>
+      </w:r>
+    </w:p>
+    <w:p>
+      <w:pPr>
+        <w:jc w:val="left"/>
+      </w:pPr>
+      <w:r>
+        <w:rPr>
+          <w:b/>
+          <w:sz w:val="28"/>
+        </w:rPr>
+        <w:t>G_Yield heading 1</w:t>
+      </w:r>
+    </w:p>
+    <w:p>
+      <w:pPr>
+        <w:jc w:val="left"/>
+      </w:pPr>
+      <w:r>
+        <w:rPr/>
+        <w:t xml:space="preserve">The server configuration is described in the report </w:t>
+      </w:r>
+      <w:r>
+        <w:rPr>
+          <w:highlight w:val="darkRed"/>
+        </w:rPr>
+        <w:t>above</w:t>
+      </w:r>
+      <w:r>
+        <w:rPr/>
+        <w:t>.</w:t>
+      </w:r>
+    </w:p>
+    <w:p>
+      <w:pPr>
+        <w:pStyle w:val="Heading3"/>
+      </w:pPr>
+      <w:r>
+        <w:t>HTML 4 Subsection!</w:t>
+      </w:r>
+    </w:p>
+    <w:p>
+      <w:pPr>
+        <w:jc w:val="left"/>
+      </w:pPr>
+      <w:r>
+        <w:rPr>
+          <w:b/>
+          <w:sz w:val="26"/>
+        </w:rPr>
+        <w:t>Intended purpose header</w:t>
+      </w:r>
+    </w:p>
+    <w:p>
+      <w:pPr>
+        <w:jc w:val="left"/>
+      </w:pPr>
+      <w:r>
+        <w:rPr/>
+        <w:t xml:space="preserve">The purpose of this model is to describe the CF features and </w:t>
+      </w:r>
+      <w:r>
+        <w:rPr>
+          <w:highlight w:val="darkRed"/>
+        </w:rPr>
+        <w:t>capabilities</w:t>
+      </w:r>
+      <w:r>
+        <w:rPr/>
+        <w:t>.</w:t>
       </w:r>
     </w:p>
     <w:sectPr>

</xml_diff>

<commit_message>
#255: Improve docx inlining
</commit_message>
<xml_diff>
--- a/tests/build_tests/hello_world/expected/build_tests-hello_world-Report-Word.docx
+++ b/tests/build_tests/hello_world/expected/build_tests-hello_world-Report-Word.docx
@@ -11,7 +11,7 @@
         <w:br/>
         <w:t>root</w:t>
         <w:br/>
-        <w:t>2021-12-20</w:t>
+        <w:t>2022-02-01</w:t>
       </w:r>
     </w:p>
     <w:p>
@@ -26,7 +26,7 @@
     </w:p>
     <w:p>
       <w:r>
-        <w:t>This document was generated on 2021-12-20, 07:09:58 with the Automatic Report Generator (ARG) version "1.1.9" on the Linux system runner-nthfetyx-project-18732201-concurrent-0.</w:t>
+        <w:t>This document was generated on 2022-02-01, 12:06:45 with the Automatic Report Generator (ARG) version "develop" on the Linux system runner-ns46nmmj-project-18732201-concurrent-0.</w:t>
       </w:r>
     </w:p>
     <w:p>
@@ -118,6 +118,107 @@
       </w:pPr>
       <w:r>
         <w:t>Hello, world! Section!</w:t>
+      </w:r>
+    </w:p>
+    <w:p>
+      <w:pPr>
+        <w:pStyle w:val="Heading3"/>
+      </w:pPr>
+      <w:r>
+        <w:rPr>
+          <w:rStyle w:val="DefaultParagraphFont"/>
+        </w:rPr>
+        <w:t>Evidence description</w:t>
+      </w:r>
+    </w:p>
+    <w:p>
+      <w:pPr>
+        <w:pStyle w:val="Normal"/>
+      </w:pPr>
+      <w:r>
+        <w:rPr>
+          <w:rStyle w:val="DefaultParagraphFont"/>
+        </w:rPr>
+        <w:t>We found this critter in the attic:</w:t>
+      </w:r>
+    </w:p>
+    <w:p>
+      <w:r>
+        <w:drawing>
+          <wp:inline xmlns:a="http://schemas.openxmlformats.org/drawingml/2006/main" xmlns:pic="http://schemas.openxmlformats.org/drawingml/2006/picture">
+            <wp:extent cx="2856230" cy="1599489"/>
+            <wp:docPr id="1" name="Picture 1"/>
+            <wp:cNvGraphicFramePr>
+              <a:graphicFrameLocks noChangeAspect="1"/>
+            </wp:cNvGraphicFramePr>
+            <a:graphic>
+              <a:graphicData uri="http://schemas.openxmlformats.org/drawingml/2006/picture">
+                <pic:pic>
+                  <pic:nvPicPr>
+                    <pic:cNvPr id="0" name="image.jpg"/>
+                    <pic:cNvPicPr/>
+                  </pic:nvPicPr>
+                  <pic:blipFill>
+                    <a:blip r:embed="rId9"/>
+                    <a:stretch>
+                      <a:fillRect/>
+                    </a:stretch>
+                  </pic:blipFill>
+                  <pic:spPr>
+                    <a:xfrm>
+                      <a:off x="0" y="0"/>
+                      <a:ext cx="2856230" cy="1599489"/>
+                    </a:xfrm>
+                    <a:prstGeom prst="rect"/>
+                  </pic:spPr>
+                </pic:pic>
+              </a:graphicData>
+            </a:graphic>
+          </wp:inline>
+        </w:drawing>
+      </w:r>
+    </w:p>
+    <w:p>
+      <w:pPr>
+        <w:pStyle w:val="Caption"/>
+      </w:pPr>
+      <w:r>
+        <w:rPr>
+          <w:rStyle w:val="DefaultParagraphFont"/>
+        </w:rPr>
+        <w:t xml:space="preserve">Figure </w:t>
+      </w:r>
+      <w:r>
+        <w:rPr>
+          <w:rStyle w:val="DefaultParagraphFont"/>
+        </w:rPr>
+      </w:r>
+      <w:r>
+        <w:rPr>
+          <w:rStyle w:val="DefaultParagraphFont"/>
+        </w:rPr>
+      </w:r>
+      <w:r>
+        <w:rPr>
+          <w:rStyle w:val="DefaultParagraphFont"/>
+        </w:rPr>
+      </w:r>
+      <w:r>
+        <w:rPr>
+          <w:rStyle w:val="DefaultParagraphFont"/>
+        </w:rPr>
+        <w:t>1</w:t>
+      </w:r>
+      <w:r>
+        <w:rPr>
+          <w:rStyle w:val="DefaultParagraphFont"/>
+        </w:rPr>
+      </w:r>
+      <w:r>
+        <w:rPr>
+          <w:rStyle w:val="DefaultParagraphFont"/>
+        </w:rPr>
+        <w:t>: Unauthorized tenant</w:t>
       </w:r>
     </w:p>
     <w:p>
@@ -940,130 +1041,6 @@
       <w:cols w:space="720"/>
       <w:docGrid w:linePitch="360"/>
     </w:sectPr>
-    <w:p>
-      <w:pPr>
-        <w:pStyle w:val="Heading3"/>
-        <w:spacing w:before="40" w:after="0"/>
-        <w:rPr/>
-      </w:pPr>
-      <w:r>
-        <w:rPr/>
-        <w:t>Evidence description</w:t>
-      </w:r>
-      <w:bookmarkStart w:id="0" w:name="_GoBack"/>
-      <w:bookmarkEnd w:id="0"/>
-    </w:p>
-    <w:p>
-      <w:pPr>
-        <w:pStyle w:val="Normal"/>
-        <w:rPr/>
-      </w:pPr>
-      <w:r>
-        <w:rPr/>
-        <w:t>We found this critter in the attic:</w:t>
-      </w:r>
-    </w:p>
-    <w:p>
-      <w:r>
-        <w:drawing>
-          <wp:inline xmlns:a="http://schemas.openxmlformats.org/drawingml/2006/main" xmlns:pic="http://schemas.openxmlformats.org/drawingml/2006/picture">
-            <wp:extent cx="2856230" cy="1599489"/>
-            <wp:docPr id="1" name="Picture 1"/>
-            <wp:cNvGraphicFramePr>
-              <a:graphicFrameLocks noChangeAspect="1"/>
-            </wp:cNvGraphicFramePr>
-            <a:graphic>
-              <a:graphicData uri="http://schemas.openxmlformats.org/drawingml/2006/picture">
-                <pic:pic>
-                  <pic:nvPicPr>
-                    <pic:cNvPr id="0" name="image.jpg"/>
-                    <pic:cNvPicPr/>
-                  </pic:nvPicPr>
-                  <pic:blipFill>
-                    <a:blip r:embed="rId9"/>
-                    <a:stretch>
-                      <a:fillRect/>
-                    </a:stretch>
-                  </pic:blipFill>
-                  <pic:spPr>
-                    <a:xfrm>
-                      <a:off x="0" y="0"/>
-                      <a:ext cx="2856230" cy="1599489"/>
-                    </a:xfrm>
-                    <a:prstGeom prst="rect"/>
-                  </pic:spPr>
-                </pic:pic>
-              </a:graphicData>
-            </a:graphic>
-          </wp:inline>
-        </w:drawing>
-      </w:r>
-    </w:p>
-    <w:p>
-      <w:pPr>
-        <w:pStyle w:val="Caption"/>
-        <w:rPr/>
-      </w:pPr>
-      <w:r>
-        <w:rPr/>
-        <w:t xml:space="preserve">Figure </w:t>
-      </w:r>
-      <w:r>
-        <w:rPr/>
-        <w:fldChar w:fldCharType="begin"/>
-      </w:r>
-      <w:r>
-        <w:rPr/>
-        <w:instrText> SEQ Figure \* ARABIC </w:instrText>
-      </w:r>
-      <w:r>
-        <w:rPr/>
-        <w:fldChar w:fldCharType="separate"/>
-      </w:r>
-      <w:r>
-        <w:rPr/>
-        <w:t>1</w:t>
-      </w:r>
-      <w:r>
-        <w:rPr/>
-        <w:fldChar w:fldCharType="end"/>
-      </w:r>
-      <w:r>
-        <w:rPr/>
-        <w:t>: Unauthorized tenant</w:t>
-      </w:r>
-    </w:p>
-    <w:p>
-      <w:pPr>
-        <w:pStyle w:val="Normal"/>
-        <w:rPr/>
-      </w:pPr>
-      <w:r>
-        <w:rPr/>
-      </w:r>
-    </w:p>
-    <w:p>
-      <w:pPr>
-        <w:pStyle w:val="Normal"/>
-        <w:widowControl/>
-        <w:bidi w:val="0"/>
-        <w:spacing w:lineRule="auto" w:line="259" w:before="0" w:after="160"/>
-        <w:jc w:val="left"/>
-        <w:rPr/>
-      </w:pPr>
-      <w:r>
-        <w:rPr/>
-      </w:r>
-    </w:p>
-    <w:sectPr>
-      <w:type w:val="nextPage"/>
-      <w:pgSz w:w="12240" w:h="15840"/>
-      <w:pgMar w:left="1440" w:right="1440" w:header="0" w:top="1440" w:footer="0" w:bottom="1440" w:gutter="0"/>
-      <w:pgNumType w:fmt="decimal"/>
-      <w:formProt w:val="false"/>
-      <w:textDirection w:val="lrTb"/>
-      <w:docGrid w:type="default" w:linePitch="360" w:charSpace="4096"/>
-    </w:sectPr>
   </w:body>
 </w:document>
 </file>

</xml_diff>

<commit_message>
#259: Fix ordered list in Word
</commit_message>
<xml_diff>
--- a/tests/build_tests/hello_world/expected/build_tests-hello_world-Report-Word.docx
+++ b/tests/build_tests/hello_world/expected/build_tests-hello_world-Report-Word.docx
@@ -11,7 +11,7 @@
         <w:br/>
         <w:t>root</w:t>
         <w:br/>
-        <w:t>2022-06-15</w:t>
+        <w:t>2022-06-30</w:t>
       </w:r>
     </w:p>
     <w:p>
@@ -26,7 +26,7 @@
     </w:p>
     <w:p>
       <w:r>
-        <w:t>This document was generated on 2022-06-15, 05:08:23 with the Automatic Report Generator (ARG) version "develop" on the Linux system runner-ns46nmmj-project-18732201-concurrent-0.</w:t>
+        <w:t>This document was generated on 2022-06-30, 10:20:17 with the Automatic Report Generator (ARG) version "develop" on the Linux system runner-jlguopmm-project-18732201-concurrent-0.</w:t>
       </w:r>
     </w:p>
     <w:p>
@@ -173,6 +173,107 @@
           <w:sz w:val="32"/>
         </w:rPr>
         <w:t>is good for ideal detonation, and we believe it sufficiently predicts acceleration of the structure away from the detonation process zone.</w:t>
+      </w:r>
+    </w:p>
+    <w:p>
+      <w:pPr>
+        <w:pStyle w:val="Heading3"/>
+      </w:pPr>
+      <w:r>
+        <w:rPr>
+          <w:rStyle w:val="DefaultParagraphFont"/>
+        </w:rPr>
+        <w:t>Evidence description</w:t>
+      </w:r>
+    </w:p>
+    <w:p>
+      <w:pPr>
+        <w:pStyle w:val="Normal"/>
+      </w:pPr>
+      <w:r>
+        <w:rPr>
+          <w:rStyle w:val="DefaultParagraphFont"/>
+        </w:rPr>
+        <w:t>We found this critter in the attic:</w:t>
+      </w:r>
+    </w:p>
+    <w:p>
+      <w:r>
+        <w:drawing>
+          <wp:inline xmlns:a="http://schemas.openxmlformats.org/drawingml/2006/main" xmlns:pic="http://schemas.openxmlformats.org/drawingml/2006/picture">
+            <wp:extent cx="2856230" cy="1599489"/>
+            <wp:docPr id="1" name="Picture 1"/>
+            <wp:cNvGraphicFramePr>
+              <a:graphicFrameLocks noChangeAspect="1"/>
+            </wp:cNvGraphicFramePr>
+            <a:graphic>
+              <a:graphicData uri="http://schemas.openxmlformats.org/drawingml/2006/picture">
+                <pic:pic>
+                  <pic:nvPicPr>
+                    <pic:cNvPr id="0" name="image.jpg"/>
+                    <pic:cNvPicPr/>
+                  </pic:nvPicPr>
+                  <pic:blipFill>
+                    <a:blip r:embed="rId9"/>
+                    <a:stretch>
+                      <a:fillRect/>
+                    </a:stretch>
+                  </pic:blipFill>
+                  <pic:spPr>
+                    <a:xfrm>
+                      <a:off x="0" y="0"/>
+                      <a:ext cx="2856230" cy="1599489"/>
+                    </a:xfrm>
+                    <a:prstGeom prst="rect"/>
+                  </pic:spPr>
+                </pic:pic>
+              </a:graphicData>
+            </a:graphic>
+          </wp:inline>
+        </w:drawing>
+      </w:r>
+    </w:p>
+    <w:p>
+      <w:pPr>
+        <w:pStyle w:val="Caption"/>
+      </w:pPr>
+      <w:r>
+        <w:rPr>
+          <w:rStyle w:val="DefaultParagraphFont"/>
+        </w:rPr>
+        <w:t xml:space="preserve">Figure </w:t>
+      </w:r>
+      <w:r>
+        <w:rPr>
+          <w:rStyle w:val="DefaultParagraphFont"/>
+        </w:rPr>
+      </w:r>
+      <w:r>
+        <w:rPr>
+          <w:rStyle w:val="DefaultParagraphFont"/>
+        </w:rPr>
+      </w:r>
+      <w:r>
+        <w:rPr>
+          <w:rStyle w:val="DefaultParagraphFont"/>
+        </w:rPr>
+      </w:r>
+      <w:r>
+        <w:rPr>
+          <w:rStyle w:val="DefaultParagraphFont"/>
+        </w:rPr>
+        <w:t>1</w:t>
+      </w:r>
+      <w:r>
+        <w:rPr>
+          <w:rStyle w:val="DefaultParagraphFont"/>
+        </w:rPr>
+      </w:r>
+      <w:r>
+        <w:rPr>
+          <w:rStyle w:val="DefaultParagraphFont"/>
+        </w:rPr>
+        <w:t>: Unauthorized tenant</w:t>
       </w:r>
     </w:p>
     <w:p>
@@ -482,6 +583,33 @@
     </w:p>
     <w:p>
       <w:pPr>
+        <w:pStyle w:val="ListBullet2"/>
+        <w:jc w:val="left"/>
+      </w:pPr>
+      <w:r>
+        <w:t>First list First element</w:t>
+      </w:r>
+    </w:p>
+    <w:p>
+      <w:pPr>
+        <w:pStyle w:val="ListBullet2"/>
+        <w:jc w:val="left"/>
+      </w:pPr>
+      <w:r>
+        <w:t>First list Second element</w:t>
+      </w:r>
+    </w:p>
+    <w:p>
+      <w:pPr>
+        <w:pStyle w:val="ListBullet2"/>
+        <w:jc w:val="left"/>
+      </w:pPr>
+      <w:r>
+        <w:t>First list Third element</w:t>
+      </w:r>
+    </w:p>
+    <w:p>
+      <w:pPr>
         <w:pStyle w:val="ListBullet"/>
         <w:jc w:val="left"/>
       </w:pPr>
@@ -492,6 +620,10 @@
     <w:p>
       <w:pPr>
         <w:pStyle w:val="ListBullet2"/>
+        <w:numPr>
+          <w:ilvl w:val="0"/>
+          <w:numId w:val="10"/>
+        </w:numPr>
         <w:jc w:val="left"/>
       </w:pPr>
       <w:r>
@@ -509,6 +641,33 @@
     </w:p>
     <w:p>
       <w:pPr>
+        <w:pStyle w:val="ListBullet3"/>
+        <w:jc w:val="left"/>
+      </w:pPr>
+      <w:r>
+        <w:t>Second list First element</w:t>
+      </w:r>
+    </w:p>
+    <w:p>
+      <w:pPr>
+        <w:pStyle w:val="ListBullet3"/>
+        <w:jc w:val="left"/>
+      </w:pPr>
+      <w:r>
+        <w:t>Second list Second element</w:t>
+      </w:r>
+    </w:p>
+    <w:p>
+      <w:pPr>
+        <w:pStyle w:val="ListBullet3"/>
+        <w:jc w:val="left"/>
+      </w:pPr>
+      <w:r>
+        <w:t>Second list Third element</w:t>
+      </w:r>
+    </w:p>
+    <w:p>
+      <w:pPr>
         <w:pStyle w:val="ListBullet2"/>
         <w:jc w:val="left"/>
       </w:pPr>
@@ -522,7 +681,7 @@
         <w:jc w:val="left"/>
       </w:pPr>
       <w:r>
-        <w:t>Third</w:t>
+        <w:t>Third one</w:t>
       </w:r>
     </w:p>
     <w:p>
@@ -544,11 +703,127 @@
     </w:p>
     <w:p>
       <w:pPr>
+        <w:pStyle w:val="ListNumber2"/>
+        <w:jc w:val="left"/>
+      </w:pPr>
+      <w:r>
+        <w:t>Second list First element</w:t>
+      </w:r>
+    </w:p>
+    <w:p>
+      <w:pPr>
+        <w:pStyle w:val="ListNumber2"/>
+        <w:jc w:val="left"/>
+      </w:pPr>
+      <w:r>
+        <w:t>Second list Second element</w:t>
+      </w:r>
+    </w:p>
+    <w:p>
+      <w:pPr>
+        <w:pStyle w:val="ListNumber3"/>
+        <w:jc w:val="left"/>
+      </w:pPr>
+      <w:r>
+        <w:t>Third list First element</w:t>
+      </w:r>
+    </w:p>
+    <w:p>
+      <w:pPr>
+        <w:pStyle w:val="ListNumber3"/>
+        <w:jc w:val="left"/>
+      </w:pPr>
+      <w:r>
+        <w:t>Third list Second element</w:t>
+      </w:r>
+    </w:p>
+    <w:p>
+      <w:pPr>
+        <w:pStyle w:val="ListNumber3"/>
+        <w:jc w:val="left"/>
+      </w:pPr>
+      <w:r>
+        <w:t>Third list Third element</w:t>
+      </w:r>
+    </w:p>
+    <w:p>
+      <w:pPr>
+        <w:pStyle w:val="ListNumber2"/>
+        <w:jc w:val="left"/>
+      </w:pPr>
+      <w:r>
+        <w:t>Second list Third element</w:t>
+      </w:r>
+    </w:p>
+    <w:p>
+      <w:pPr>
         <w:pStyle w:val="ListNumber"/>
         <w:jc w:val="left"/>
       </w:pPr>
       <w:r>
         <w:t>The second one</w:t>
+      </w:r>
+    </w:p>
+    <w:p>
+      <w:pPr>
+        <w:pStyle w:val="ListNumber2"/>
+        <w:numPr>
+          <w:ilvl w:val="0"/>
+          <w:numId w:val="11"/>
+        </w:numPr>
+        <w:jc w:val="left"/>
+      </w:pPr>
+      <w:r>
+        <w:t>Second list First element</w:t>
+      </w:r>
+    </w:p>
+    <w:p>
+      <w:pPr>
+        <w:pStyle w:val="ListNumber2"/>
+        <w:jc w:val="left"/>
+      </w:pPr>
+      <w:r>
+        <w:t>Second list Second element</w:t>
+      </w:r>
+    </w:p>
+    <w:p>
+      <w:pPr>
+        <w:pStyle w:val="ListNumber3"/>
+        <w:numPr>
+          <w:ilvl w:val="0"/>
+          <w:numId w:val="12"/>
+        </w:numPr>
+        <w:jc w:val="left"/>
+      </w:pPr>
+      <w:r>
+        <w:t>Third list First element</w:t>
+      </w:r>
+    </w:p>
+    <w:p>
+      <w:pPr>
+        <w:pStyle w:val="ListNumber3"/>
+        <w:jc w:val="left"/>
+      </w:pPr>
+      <w:r>
+        <w:t>Third list Second element</w:t>
+      </w:r>
+    </w:p>
+    <w:p>
+      <w:pPr>
+        <w:pStyle w:val="ListNumber3"/>
+        <w:jc w:val="left"/>
+      </w:pPr>
+      <w:r>
+        <w:t>Third list Third element</w:t>
+      </w:r>
+    </w:p>
+    <w:p>
+      <w:pPr>
+        <w:pStyle w:val="ListNumber2"/>
+        <w:jc w:val="left"/>
+      </w:pPr>
+      <w:r>
+        <w:t>Second list Third element</w:t>
       </w:r>
     </w:p>
     <w:p>
@@ -1026,130 +1301,6 @@
       <w:cols w:space="720"/>
       <w:docGrid w:linePitch="360"/>
     </w:sectPr>
-    <w:p>
-      <w:pPr>
-        <w:pStyle w:val="Heading3"/>
-        <w:spacing w:before="40" w:after="0"/>
-        <w:rPr/>
-      </w:pPr>
-      <w:r>
-        <w:rPr/>
-        <w:t>Evidence description</w:t>
-      </w:r>
-      <w:bookmarkStart w:id="0" w:name="_GoBack"/>
-      <w:bookmarkEnd w:id="0"/>
-    </w:p>
-    <w:p>
-      <w:pPr>
-        <w:pStyle w:val="Normal"/>
-        <w:rPr/>
-      </w:pPr>
-      <w:r>
-        <w:rPr/>
-        <w:t>We found this critter in the attic:</w:t>
-      </w:r>
-    </w:p>
-    <w:p>
-      <w:r>
-        <w:drawing>
-          <wp:inline xmlns:a="http://schemas.openxmlformats.org/drawingml/2006/main" xmlns:pic="http://schemas.openxmlformats.org/drawingml/2006/picture">
-            <wp:extent cx="2856230" cy="1599489"/>
-            <wp:docPr id="1" name="Picture 1"/>
-            <wp:cNvGraphicFramePr>
-              <a:graphicFrameLocks noChangeAspect="1"/>
-            </wp:cNvGraphicFramePr>
-            <a:graphic>
-              <a:graphicData uri="http://schemas.openxmlformats.org/drawingml/2006/picture">
-                <pic:pic>
-                  <pic:nvPicPr>
-                    <pic:cNvPr id="0" name="image.jpg"/>
-                    <pic:cNvPicPr/>
-                  </pic:nvPicPr>
-                  <pic:blipFill>
-                    <a:blip r:embed="rId9"/>
-                    <a:stretch>
-                      <a:fillRect/>
-                    </a:stretch>
-                  </pic:blipFill>
-                  <pic:spPr>
-                    <a:xfrm>
-                      <a:off x="0" y="0"/>
-                      <a:ext cx="2856230" cy="1599489"/>
-                    </a:xfrm>
-                    <a:prstGeom prst="rect"/>
-                  </pic:spPr>
-                </pic:pic>
-              </a:graphicData>
-            </a:graphic>
-          </wp:inline>
-        </w:drawing>
-      </w:r>
-    </w:p>
-    <w:p>
-      <w:pPr>
-        <w:pStyle w:val="Caption"/>
-        <w:rPr/>
-      </w:pPr>
-      <w:r>
-        <w:rPr/>
-        <w:t xml:space="preserve">Figure </w:t>
-      </w:r>
-      <w:r>
-        <w:rPr/>
-        <w:fldChar w:fldCharType="begin"/>
-      </w:r>
-      <w:r>
-        <w:rPr/>
-        <w:instrText> SEQ Figure \* ARABIC </w:instrText>
-      </w:r>
-      <w:r>
-        <w:rPr/>
-        <w:fldChar w:fldCharType="separate"/>
-      </w:r>
-      <w:r>
-        <w:rPr/>
-        <w:t>1</w:t>
-      </w:r>
-      <w:r>
-        <w:rPr/>
-        <w:fldChar w:fldCharType="end"/>
-      </w:r>
-      <w:r>
-        <w:rPr/>
-        <w:t>: Unauthorized tenant</w:t>
-      </w:r>
-    </w:p>
-    <w:p>
-      <w:pPr>
-        <w:pStyle w:val="Normal"/>
-        <w:rPr/>
-      </w:pPr>
-      <w:r>
-        <w:rPr/>
-      </w:r>
-    </w:p>
-    <w:p>
-      <w:pPr>
-        <w:pStyle w:val="Normal"/>
-        <w:widowControl/>
-        <w:bidi w:val="0"/>
-        <w:spacing w:lineRule="auto" w:line="259" w:before="0" w:after="160"/>
-        <w:jc w:val="left"/>
-        <w:rPr/>
-      </w:pPr>
-      <w:r>
-        <w:rPr/>
-      </w:r>
-    </w:p>
-    <w:sectPr>
-      <w:type w:val="nextPage"/>
-      <w:pgSz w:w="12240" w:h="15840"/>
-      <w:pgMar w:left="1440" w:right="1440" w:header="0" w:top="1440" w:footer="0" w:bottom="1440" w:gutter="0"/>
-      <w:pgNumType w:fmt="decimal"/>
-      <w:formProt w:val="false"/>
-      <w:textDirection w:val="lrTb"/>
-      <w:docGrid w:type="default" w:linePitch="360" w:charSpace="4096"/>
-    </w:sectPr>
   </w:body>
 </w:document>
 </file>
@@ -1353,6 +1504,24 @@
   </w:num>
   <w:num w:numId="9">
     <w:abstractNumId w:val="0"/>
+  </w:num>
+  <w:num w:numId="10">
+    <w:abstractNumId w:val="6"/>
+    <w:lvlOverride w:ilvl="0">
+      <w:startOverride w:val="1"/>
+    </w:lvlOverride>
+  </w:num>
+  <w:num w:numId="11">
+    <w:abstractNumId w:val="3"/>
+    <w:lvlOverride w:ilvl="0">
+      <w:startOverride w:val="1"/>
+    </w:lvlOverride>
+  </w:num>
+  <w:num w:numId="12">
+    <w:abstractNumId w:val="2"/>
+    <w:lvlOverride w:ilvl="0">
+      <w:startOverride w:val="1"/>
+    </w:lvlOverride>
   </w:num>
 </w:numbering>
 </file>

</xml_diff>

<commit_message>
#261: - changed expected
</commit_message>
<xml_diff>
--- a/tests/build_tests/hello_world/expected/build_tests-hello_world-Report-Word.docx
+++ b/tests/build_tests/hello_world/expected/build_tests-hello_world-Report-Word.docx
@@ -11,7 +11,7 @@
         <w:br/>
         <w:t>root</w:t>
         <w:br/>
-        <w:t>2022-07-01</w:t>
+        <w:t>2022-07-22</w:t>
       </w:r>
     </w:p>
     <w:p>
@@ -26,7 +26,7 @@
     </w:p>
     <w:p>
       <w:r>
-        <w:t>This document was generated on 2022-07-01, 14:34:28 with the Automatic Report Generator (ARG) version "1.2.0" on the Linux system runner-jhcjxvh-project-18732201-concurrent-0.</w:t>
+        <w:t>This document was generated on 2022-07-22, 13:18:06 with the Automatic Report Generator (ARG) version "develop" on the Linux system runner-zxwgkjap-project-18732201-concurrent-0.</w:t>
       </w:r>
     </w:p>
     <w:p>
@@ -173,6 +173,395 @@
           <w:sz w:val="32"/>
         </w:rPr>
         <w:t>is good for ideal detonation, and we believe it sufficiently predicts acceleration of the structure away from the detonation process zone.</w:t>
+      </w:r>
+    </w:p>
+    <w:p>
+      <w:pPr>
+        <w:pStyle w:val="Heading3"/>
+      </w:pPr>
+      <w:r>
+        <w:t>HTML Testing</w:t>
+      </w:r>
+    </w:p>
+    <w:p>
+      <w:pPr>
+        <w:jc w:val="left"/>
+      </w:pPr>
+      <w:r>
+        <w:t>We want to test the rich text.  C</w:t>
+      </w:r>
+      <w:r>
+        <w:rPr>
+          <w:b w:val="0"/>
+          <w:i w:val="0"/>
+          <w:strike w:val="0"/>
+          <w:u w:val="none"/>
+          <w:vertAlign w:val="subscript"/>
+        </w:rPr>
+        <w:t>6</w:t>
+      </w:r>
+      <w:r>
+        <w:t>H</w:t>
+      </w:r>
+      <w:r>
+        <w:rPr>
+          <w:b w:val="0"/>
+          <w:i w:val="0"/>
+          <w:strike w:val="0"/>
+          <w:u w:val="none"/>
+          <w:vertAlign w:val="subscript"/>
+        </w:rPr>
+        <w:t>12</w:t>
+      </w:r>
+      <w:r>
+        <w:t>O</w:t>
+      </w:r>
+      <w:r>
+        <w:rPr>
+          <w:b w:val="0"/>
+          <w:i w:val="0"/>
+          <w:strike w:val="0"/>
+          <w:u w:val="none"/>
+          <w:vertAlign w:val="subscript"/>
+        </w:rPr>
+        <w:t>6</w:t>
+      </w:r>
+    </w:p>
+    <w:p>
+      <w:pPr>
+        <w:pStyle w:val="ListNumber"/>
+        <w:jc w:val="left"/>
+      </w:pPr>
+      <w:r>
+        <w:t>List of items</w:t>
+      </w:r>
+    </w:p>
+    <w:p>
+      <w:pPr>
+        <w:pStyle w:val="ListNumber2"/>
+        <w:jc w:val="left"/>
+      </w:pPr>
+      <w:r>
+        <w:t>Another item</w:t>
+      </w:r>
+    </w:p>
+    <w:p>
+      <w:pPr>
+        <w:pStyle w:val="ListNumber"/>
+        <w:jc w:val="left"/>
+      </w:pPr>
+      <w:r>
+        <w:t>More items</w:t>
+      </w:r>
+    </w:p>
+    <w:p>
+      <w:pPr>
+        <w:jc w:val="left"/>
+      </w:pPr>
+      <w:r>
+        <w:t>More text</w:t>
+      </w:r>
+    </w:p>
+    <w:p>
+      <w:pPr>
+        <w:pStyle w:val="ListBullet"/>
+        <w:jc w:val="left"/>
+      </w:pPr>
+      <w:r>
+        <w:t>bullet list</w:t>
+      </w:r>
+    </w:p>
+    <w:p>
+      <w:pPr>
+        <w:pStyle w:val="ListBullet"/>
+        <w:jc w:val="left"/>
+      </w:pPr>
+      <w:r>
+        <w:t>another item</w:t>
+      </w:r>
+    </w:p>
+    <w:p>
+      <w:pPr>
+        <w:jc w:val="left"/>
+      </w:pPr>
+      <w:r>
+        <w:rPr>
+          <w:b/>
+          <w:i w:val="0"/>
+          <w:strike w:val="0"/>
+          <w:u w:val="none"/>
+        </w:rPr>
+        <w:t>Use some color</w:t>
+      </w:r>
+    </w:p>
+    <w:p>
+      <w:pPr>
+        <w:jc w:val="left"/>
+      </w:pPr>
+      <w:r>
+        <w:t xml:space="preserve">And </w:t>
+      </w:r>
+      <w:r>
+        <w:rPr>
+          <w:b w:val="0"/>
+          <w:i w:val="0"/>
+          <w:strike w:val="0"/>
+          <w:u w:val="single"/>
+        </w:rPr>
+        <w:t>background</w:t>
+      </w:r>
+      <w:r>
+        <w:t xml:space="preserve"> color</w:t>
+      </w:r>
+    </w:p>
+    <w:p>
+      <w:pPr>
+        <w:jc w:val="left"/>
+      </w:pPr>
+      <w:r>
+        <w:rPr>
+          <w:b w:val="0"/>
+          <w:i w:val="0"/>
+          <w:strike w:val="0"/>
+          <w:u w:val="single"/>
+        </w:rPr>
+        <w:t xml:space="preserve">Add some more text. </w:t>
+      </w:r>
+    </w:p>
+    <w:p>
+      <w:pPr>
+        <w:jc w:val="left"/>
+      </w:pPr>
+      <w:r>
+        <w:rPr>
+          <w:b w:val="0"/>
+          <w:i/>
+          <w:strike w:val="0"/>
+          <w:u w:val="none"/>
+        </w:rPr>
+        <w:t>Next text sdfsddfgdf</w:t>
+      </w:r>
+    </w:p>
+    <w:p>
+      <w:pPr>
+        <w:jc w:val="left"/>
+      </w:pPr>
+      <w:r>
+        <w:rPr>
+          <w:b w:val="0"/>
+          <w:i w:val="0"/>
+          <w:strike/>
+          <w:u w:val="none"/>
+        </w:rPr>
+        <w:t xml:space="preserve">sdfsdfdsf </w:t>
+      </w:r>
+    </w:p>
+    <w:p>
+      <w:pPr>
+        <w:jc w:val="left"/>
+      </w:pPr>
+      <w:r>
+        <w:t xml:space="preserve"> </w:t>
+      </w:r>
+    </w:p>
+    <w:p>
+      <w:pPr>
+        <w:jc w:val="left"/>
+      </w:pPr>
+      <w:r>
+        <w:rPr>
+          <w:highlight w:val="darkYellow"/>
+        </w:rPr>
+        <w:t>Another paragraph. Save again. Test.</w:t>
+      </w:r>
+    </w:p>
+    <w:p>
+      <w:pPr>
+        <w:jc w:val="left"/>
+      </w:pPr>
+      <w:r>
+        <w:t xml:space="preserve"> </w:t>
+      </w:r>
+    </w:p>
+    <w:p>
+      <w:pPr>
+        <w:jc w:val="left"/>
+      </w:pPr>
+      <w:r>
+        <w:rPr>
+          <w:color w:val="2ECC71"/>
+        </w:rPr>
+        <w:t xml:space="preserve">Try some color next.  </w:t>
+      </w:r>
+    </w:p>
+    <w:p>
+      <w:pPr>
+        <w:jc w:val="left"/>
+      </w:pPr>
+      <w:r>
+        <w:t xml:space="preserve"> </w:t>
+      </w:r>
+    </w:p>
+    <w:p>
+      <w:pPr>
+        <w:jc w:val="left"/>
+      </w:pPr>
+      <w:r>
+        <w:t xml:space="preserve">More color please. </w:t>
+      </w:r>
+    </w:p>
+    <w:p>
+      <w:pPr>
+        <w:jc w:val="left"/>
+      </w:pPr>
+      <w:r>
+        <w:t xml:space="preserve"> </w:t>
+      </w:r>
+      <w:r>
+        <w:rPr>
+          <w:b/>
+          <w:i w:val="0"/>
+          <w:strike w:val="0"/>
+          <w:sz w:val="28"/>
+          <w:u w:val="none"/>
+        </w:rPr>
+        <w:t>H1</w:t>
+      </w:r>
+      <w:r>
+        <w:rPr>
+          <w:b/>
+          <w:i w:val="0"/>
+          <w:strike w:val="0"/>
+          <w:sz w:val="26"/>
+          <w:u w:val="none"/>
+        </w:rPr>
+        <w:t>H2</w:t>
+      </w:r>
+      <w:r>
+        <w:rPr>
+          <w:b/>
+          <w:i w:val="0"/>
+          <w:strike w:val="0"/>
+          <w:sz w:val="22"/>
+          <w:u w:val="none"/>
+        </w:rPr>
+        <w:t>H3</w:t>
+      </w:r>
+      <w:r>
+        <w:rPr>
+          <w:b/>
+          <w:i/>
+          <w:strike w:val="0"/>
+          <w:sz w:val="22"/>
+          <w:u w:val="none"/>
+        </w:rPr>
+        <w:t>H4</w:t>
+      </w:r>
+      <w:r>
+        <w:rPr>
+          <w:b w:val="0"/>
+          <w:i w:val="0"/>
+          <w:strike w:val="0"/>
+          <w:sz w:val="22"/>
+          <w:u w:val="none"/>
+        </w:rPr>
+        <w:t>H5</w:t>
+      </w:r>
+      <w:r>
+        <w:rPr>
+          <w:b w:val="0"/>
+          <w:i/>
+          <w:strike w:val="0"/>
+          <w:sz w:val="22"/>
+          <w:u w:val="none"/>
+        </w:rPr>
+        <w:t>H6</w:t>
+      </w:r>
+    </w:p>
+    <w:p>
+      <w:pPr>
+        <w:jc w:val="left"/>
+      </w:pPr>
+      <w:r>
+        <w:t>Let's indent:</w:t>
+      </w:r>
+    </w:p>
+    <w:p>
+      <w:pPr>
+        <w:ind w:left="800"/>
+        <w:jc w:val="left"/>
+      </w:pPr>
+      <w:r>
+        <w:t>Indented</w:t>
+      </w:r>
+    </w:p>
+    <w:p>
+      <w:pPr>
+        <w:ind w:left="1600"/>
+        <w:jc w:val="left"/>
+      </w:pPr>
+      <w:r>
+        <w:t>Further</w:t>
+      </w:r>
+    </w:p>
+    <w:p>
+      <w:pPr>
+        <w:jc w:val="center"/>
+      </w:pPr>
+      <w:r>
+        <w:t>centering</w:t>
+      </w:r>
+    </w:p>
+    <w:p>
+      <w:pPr>
+        <w:jc w:val="right"/>
+      </w:pPr>
+      <w:r>
+        <w:t>right just</w:t>
+      </w:r>
+    </w:p>
+    <w:p>
+      <w:pPr>
+        <w:pStyle w:val="ListNumber"/>
+        <w:numPr>
+          <w:ilvl w:val="0"/>
+          <w:numId w:val="10"/>
+        </w:numPr>
+        <w:jc w:val="left"/>
+      </w:pPr>
+      <w:r>
+        <w:t>Start a new</w:t>
+      </w:r>
+    </w:p>
+    <w:p>
+      <w:pPr>
+        <w:pStyle w:val="ListNumber"/>
+        <w:jc w:val="left"/>
+      </w:pPr>
+      <w:r>
+        <w:t>List</w:t>
+      </w:r>
+    </w:p>
+    <w:p>
+      <w:pPr>
+        <w:pStyle w:val="ListNumber2"/>
+        <w:numPr>
+          <w:ilvl w:val="0"/>
+          <w:numId w:val="11"/>
+        </w:numPr>
+        <w:jc w:val="left"/>
+      </w:pPr>
+      <w:r>
+        <w:t>sublist</w:t>
+      </w:r>
+    </w:p>
+    <w:p>
+      <w:pPr>
+        <w:pStyle w:val="ListNumber2"/>
+        <w:jc w:val="left"/>
+      </w:pPr>
+      <w:r>
+        <w:t>end test</w:t>
       </w:r>
     </w:p>
     <w:p>
@@ -622,7 +1011,7 @@
         <w:pStyle w:val="ListBullet2"/>
         <w:numPr>
           <w:ilvl w:val="0"/>
-          <w:numId w:val="10"/>
+          <w:numId w:val="12"/>
         </w:numPr>
         <w:jc w:val="left"/>
       </w:pPr>
@@ -769,7 +1158,7 @@
         <w:pStyle w:val="ListNumber2"/>
         <w:numPr>
           <w:ilvl w:val="0"/>
-          <w:numId w:val="11"/>
+          <w:numId w:val="13"/>
         </w:numPr>
         <w:jc w:val="left"/>
       </w:pPr>
@@ -791,7 +1180,7 @@
         <w:pStyle w:val="ListNumber3"/>
         <w:numPr>
           <w:ilvl w:val="0"/>
-          <w:numId w:val="12"/>
+          <w:numId w:val="14"/>
         </w:numPr>
         <w:jc w:val="left"/>
       </w:pPr>
@@ -1506,7 +1895,7 @@
     <w:abstractNumId w:val="0"/>
   </w:num>
   <w:num w:numId="10">
-    <w:abstractNumId w:val="6"/>
+    <w:abstractNumId w:val="7"/>
     <w:lvlOverride w:ilvl="0">
       <w:startOverride w:val="1"/>
     </w:lvlOverride>
@@ -1518,6 +1907,18 @@
     </w:lvlOverride>
   </w:num>
   <w:num w:numId="12">
+    <w:abstractNumId w:val="6"/>
+    <w:lvlOverride w:ilvl="0">
+      <w:startOverride w:val="1"/>
+    </w:lvlOverride>
+  </w:num>
+  <w:num w:numId="13">
+    <w:abstractNumId w:val="3"/>
+    <w:lvlOverride w:ilvl="0">
+      <w:startOverride w:val="1"/>
+    </w:lvlOverride>
+  </w:num>
+  <w:num w:numId="14">
     <w:abstractNumId w:val="2"/>
     <w:lvlOverride w:ilvl="0">
       <w:startOverride w:val="1"/>

</xml_diff>

<commit_message>
#260: - changed expected
</commit_message>
<xml_diff>
--- a/tests/build_tests/hello_world/expected/build_tests-hello_world-Report-Word.docx
+++ b/tests/build_tests/hello_world/expected/build_tests-hello_world-Report-Word.docx
@@ -11,7 +11,7 @@
         <w:br/>
         <w:t>root</w:t>
         <w:br/>
-        <w:t>2022-07-22</w:t>
+        <w:t>2022-08-19</w:t>
       </w:r>
     </w:p>
     <w:p>
@@ -26,7 +26,7 @@
     </w:p>
     <w:p>
       <w:r>
-        <w:t>This document was generated on 2022-07-22, 13:18:06 with the Automatic Report Generator (ARG) version "develop" on the Linux system runner-zxwgkjap-project-18732201-concurrent-0.</w:t>
+        <w:t>This document was generated on 2022-08-19, 10:06:53 with the Automatic Report Generator (ARG) version "develop" on the Linux system runner--azerasq-project-18732201-concurrent-0.</w:t>
       </w:r>
     </w:p>
     <w:p>

</xml_diff>

<commit_message>
#263: - changed expected
</commit_message>
<xml_diff>
--- a/tests/build_tests/hello_world/expected/build_tests-hello_world-Report-Word.docx
+++ b/tests/build_tests/hello_world/expected/build_tests-hello_world-Report-Word.docx
@@ -11,7 +11,7 @@
         <w:br/>
         <w:t>root</w:t>
         <w:br/>
-        <w:t>2022-08-19</w:t>
+        <w:t>2022-09-21</w:t>
       </w:r>
     </w:p>
     <w:p>
@@ -26,7 +26,7 @@
     </w:p>
     <w:p>
       <w:r>
-        <w:t>This document was generated on 2022-08-19, 10:06:53 with the Automatic Report Generator (ARG) version "develop" on the Linux system runner--azerasq-project-18732201-concurrent-0.</w:t>
+        <w:t>This document was generated on 2022-09-21, 07:17:43 with the Automatic Report Generator (ARG) version "develop" on the Linux system runner-xs6vzpvo-project-18732201-concurrent-0.</w:t>
       </w:r>
     </w:p>
     <w:p>
@@ -417,6 +417,11 @@
       <w:r>
         <w:t xml:space="preserve"> </w:t>
       </w:r>
+    </w:p>
+    <w:p>
+      <w:pPr>
+        <w:jc w:val="left"/>
+      </w:pPr>
       <w:r>
         <w:rPr>
           <w:b/>
@@ -427,6 +432,11 @@
         </w:rPr>
         <w:t>H1</w:t>
       </w:r>
+    </w:p>
+    <w:p>
+      <w:pPr>
+        <w:jc w:val="left"/>
+      </w:pPr>
       <w:r>
         <w:rPr>
           <w:b/>
@@ -437,6 +447,11 @@
         </w:rPr>
         <w:t>H2</w:t>
       </w:r>
+    </w:p>
+    <w:p>
+      <w:pPr>
+        <w:jc w:val="left"/>
+      </w:pPr>
       <w:r>
         <w:rPr>
           <w:b/>
@@ -447,6 +462,11 @@
         </w:rPr>
         <w:t>H3</w:t>
       </w:r>
+    </w:p>
+    <w:p>
+      <w:pPr>
+        <w:jc w:val="left"/>
+      </w:pPr>
       <w:r>
         <w:rPr>
           <w:b/>
@@ -457,6 +477,11 @@
         </w:rPr>
         <w:t>H4</w:t>
       </w:r>
+    </w:p>
+    <w:p>
+      <w:pPr>
+        <w:jc w:val="left"/>
+      </w:pPr>
       <w:r>
         <w:rPr>
           <w:b w:val="0"/>
@@ -467,6 +492,11 @@
         </w:rPr>
         <w:t>H5</w:t>
       </w:r>
+    </w:p>
+    <w:p>
+      <w:pPr>
+        <w:jc w:val="left"/>
+      </w:pPr>
       <w:r>
         <w:rPr>
           <w:b w:val="0"/>
@@ -792,6 +822,11 @@
         </w:rPr>
         <w:t>Heading</w:t>
       </w:r>
+    </w:p>
+    <w:p>
+      <w:pPr>
+        <w:jc w:val="left"/>
+      </w:pPr>
       <w:r>
         <w:rPr>
           <w:b/>
@@ -802,6 +837,11 @@
         </w:rPr>
         <w:t>Heading 2</w:t>
       </w:r>
+    </w:p>
+    <w:p>
+      <w:pPr>
+        <w:jc w:val="left"/>
+      </w:pPr>
       <w:r>
         <w:rPr>
           <w:b/>
@@ -812,6 +852,11 @@
         </w:rPr>
         <w:t>Heading 3</w:t>
       </w:r>
+    </w:p>
+    <w:p>
+      <w:pPr>
+        <w:jc w:val="left"/>
+      </w:pPr>
       <w:r>
         <w:rPr>
           <w:b/>
@@ -822,6 +867,11 @@
         </w:rPr>
         <w:t>Heading 4</w:t>
       </w:r>
+    </w:p>
+    <w:p>
+      <w:pPr>
+        <w:jc w:val="left"/>
+      </w:pPr>
       <w:r>
         <w:rPr>
           <w:b w:val="0"/>
@@ -832,6 +882,11 @@
         </w:rPr>
         <w:t>Heading 5</w:t>
       </w:r>
+    </w:p>
+    <w:p>
+      <w:pPr>
+        <w:jc w:val="left"/>
+      </w:pPr>
       <w:r>
         <w:rPr>
           <w:b w:val="0"/>
@@ -1296,6 +1351,11 @@
       <w:r>
         <w:t>The purpose of this model is to describe the CF features and capabilities.</w:t>
       </w:r>
+    </w:p>
+    <w:p>
+      <w:pPr>
+        <w:jc w:val="left"/>
+      </w:pPr>
       <w:r>
         <w:rPr>
           <w:b/>
@@ -1306,6 +1366,11 @@
         </w:rPr>
         <w:t>Heading 1</w:t>
       </w:r>
+    </w:p>
+    <w:p>
+      <w:pPr>
+        <w:jc w:val="left"/>
+      </w:pPr>
       <w:r>
         <w:rPr>
           <w:b/>
@@ -1316,6 +1381,11 @@
         </w:rPr>
         <w:t>Heading 2</w:t>
       </w:r>
+    </w:p>
+    <w:p>
+      <w:pPr>
+        <w:jc w:val="left"/>
+      </w:pPr>
       <w:r>
         <w:rPr>
           <w:b/>
@@ -1326,6 +1396,11 @@
         </w:rPr>
         <w:t>Heading 3</w:t>
       </w:r>
+    </w:p>
+    <w:p>
+      <w:pPr>
+        <w:jc w:val="left"/>
+      </w:pPr>
       <w:r>
         <w:rPr>
           <w:b/>
@@ -1336,6 +1411,11 @@
         </w:rPr>
         <w:t>Heading 4</w:t>
       </w:r>
+    </w:p>
+    <w:p>
+      <w:pPr>
+        <w:jc w:val="left"/>
+      </w:pPr>
       <w:r>
         <w:rPr>
           <w:b w:val="0"/>
@@ -1346,6 +1426,11 @@
         </w:rPr>
         <w:t>Heading 5</w:t>
       </w:r>
+    </w:p>
+    <w:p>
+      <w:pPr>
+        <w:jc w:val="left"/>
+      </w:pPr>
       <w:r>
         <w:rPr>
           <w:b w:val="0"/>

</xml_diff>